<commit_message>
doc update and add link and paper
</commit_message>
<xml_diff>
--- a/docs/ReinforcementLearningMultiArmedBandits.docx
+++ b/docs/ReinforcementLearningMultiArmedBandits.docx
@@ -1952,15 +1952,1158 @@
         </w:rPr>
         <w:t xml:space="preserve"> as some default value, such as 0.</w:t>
       </w:r>
-    </w:p>
-    <w:p>
-      <w:pPr>
-        <w:rPr>
-          <w:rFonts w:eastAsiaTheme="minorEastAsia"/>
-          <w:sz w:val="22"/>
-          <w:szCs w:val="22"/>
-        </w:rPr>
-      </w:pPr>
+      <w:r>
+        <w:rPr>
+          <w:rFonts w:eastAsiaTheme="minorEastAsia"/>
+          <w:sz w:val="22"/>
+          <w:szCs w:val="22"/>
+        </w:rPr>
+        <w:t xml:space="preserve"> As the denominator goes to infinity, by the law of large numbers, </w:t>
+      </w:r>
+      <m:oMath>
+        <m:sSub>
+          <m:sSubPr>
+            <m:ctrlPr>
+              <w:rPr>
+                <w:rFonts w:ascii="Cambria Math" w:eastAsiaTheme="minorEastAsia" w:hAnsi="Cambria Math" w:cstheme="majorHAnsi"/>
+                <w:i/>
+                <w:sz w:val="22"/>
+                <w:szCs w:val="22"/>
+              </w:rPr>
+            </m:ctrlPr>
+          </m:sSubPr>
+          <m:e>
+            <m:r>
+              <w:rPr>
+                <w:rFonts w:ascii="Cambria Math" w:eastAsiaTheme="minorEastAsia" w:hAnsi="Cambria Math" w:cstheme="majorHAnsi"/>
+                <w:sz w:val="22"/>
+                <w:szCs w:val="22"/>
+              </w:rPr>
+              <m:t>Q</m:t>
+            </m:r>
+          </m:e>
+          <m:sub>
+            <m:r>
+              <w:rPr>
+                <w:rFonts w:ascii="Cambria Math" w:eastAsiaTheme="minorEastAsia" w:hAnsi="Cambria Math" w:cstheme="majorHAnsi"/>
+                <w:sz w:val="22"/>
+                <w:szCs w:val="22"/>
+              </w:rPr>
+              <m:t>t</m:t>
+            </m:r>
+          </m:sub>
+        </m:sSub>
+        <m:d>
+          <m:dPr>
+            <m:ctrlPr>
+              <w:rPr>
+                <w:rFonts w:ascii="Cambria Math" w:eastAsiaTheme="minorEastAsia" w:hAnsi="Cambria Math" w:cstheme="majorHAnsi"/>
+                <w:i/>
+                <w:sz w:val="22"/>
+                <w:szCs w:val="22"/>
+              </w:rPr>
+            </m:ctrlPr>
+          </m:dPr>
+          <m:e>
+            <m:r>
+              <w:rPr>
+                <w:rFonts w:ascii="Cambria Math" w:eastAsiaTheme="minorEastAsia" w:hAnsi="Cambria Math" w:cstheme="majorHAnsi"/>
+                <w:sz w:val="22"/>
+                <w:szCs w:val="22"/>
+              </w:rPr>
+              <m:t>a</m:t>
+            </m:r>
+          </m:e>
+        </m:d>
+      </m:oMath>
+      <w:r>
+        <w:rPr>
+          <w:rFonts w:eastAsiaTheme="minorEastAsia"/>
+          <w:sz w:val="22"/>
+          <w:szCs w:val="22"/>
+        </w:rPr>
+        <w:t xml:space="preserve"> converges to </w:t>
+      </w:r>
+      <m:oMath>
+        <m:sSub>
+          <m:sSubPr>
+            <m:ctrlPr>
+              <w:rPr>
+                <w:rFonts w:ascii="Cambria Math" w:eastAsiaTheme="minorEastAsia" w:hAnsi="Cambria Math"/>
+                <w:i/>
+                <w:sz w:val="22"/>
+                <w:szCs w:val="22"/>
+              </w:rPr>
+            </m:ctrlPr>
+          </m:sSubPr>
+          <m:e>
+            <m:r>
+              <w:rPr>
+                <w:rFonts w:ascii="Cambria Math" w:eastAsiaTheme="minorEastAsia" w:hAnsi="Cambria Math"/>
+                <w:sz w:val="22"/>
+                <w:szCs w:val="22"/>
+              </w:rPr>
+              <m:t>q</m:t>
+            </m:r>
+          </m:e>
+          <m:sub>
+            <m:r>
+              <w:rPr>
+                <w:rFonts w:ascii="Cambria Math" w:eastAsiaTheme="minorEastAsia" w:hAnsi="Cambria Math"/>
+                <w:sz w:val="22"/>
+                <w:szCs w:val="22"/>
+              </w:rPr>
+              <m:t>*</m:t>
+            </m:r>
+          </m:sub>
+        </m:sSub>
+        <m:r>
+          <w:rPr>
+            <w:rFonts w:ascii="Cambria Math" w:eastAsiaTheme="minorEastAsia" w:hAnsi="Cambria Math"/>
+            <w:sz w:val="22"/>
+            <w:szCs w:val="22"/>
+          </w:rPr>
+          <m:t>(a)</m:t>
+        </m:r>
+      </m:oMath>
+      <w:r>
+        <w:rPr>
+          <w:rFonts w:eastAsiaTheme="minorEastAsia"/>
+          <w:sz w:val="22"/>
+          <w:szCs w:val="22"/>
+        </w:rPr>
+        <w:t xml:space="preserve">. We call this the </w:t>
+      </w:r>
+      <w:r>
+        <w:rPr>
+          <w:rFonts w:eastAsiaTheme="minorEastAsia"/>
+          <w:i/>
+          <w:iCs/>
+          <w:sz w:val="22"/>
+          <w:szCs w:val="22"/>
+        </w:rPr>
+        <w:t>sample-average</w:t>
+      </w:r>
+      <w:r>
+        <w:rPr>
+          <w:rFonts w:eastAsiaTheme="minorEastAsia"/>
+          <w:sz w:val="22"/>
+          <w:szCs w:val="22"/>
+        </w:rPr>
+        <w:t xml:space="preserve"> method for estimating action values because each estimate is an average of the sample of relevant rewards.</w:t>
+      </w:r>
+      <w:r>
+        <w:rPr>
+          <w:rFonts w:eastAsiaTheme="minorEastAsia"/>
+          <w:sz w:val="22"/>
+          <w:szCs w:val="22"/>
+        </w:rPr>
+        <w:t xml:space="preserve"> Of course, this is just one way to estimate action values, and not necessarily the best one. Nevertheless, for now let us stay with this simple estimation method and turn to the question of how the estimates</w:t>
+      </w:r>
+      <w:r>
+        <w:rPr>
+          <w:rFonts w:eastAsiaTheme="minorEastAsia"/>
+          <w:sz w:val="22"/>
+          <w:szCs w:val="22"/>
+        </w:rPr>
+        <w:t xml:space="preserve"> might be used to select actions.</w:t>
+      </w:r>
+    </w:p>
+    <w:p>
+      <w:pPr>
+        <w:rPr>
+          <w:rFonts w:eastAsiaTheme="minorEastAsia"/>
+          <w:sz w:val="22"/>
+          <w:szCs w:val="22"/>
+        </w:rPr>
+      </w:pPr>
+      <w:r>
+        <w:rPr>
+          <w:rFonts w:eastAsiaTheme="minorEastAsia"/>
+          <w:sz w:val="22"/>
+          <w:szCs w:val="22"/>
+        </w:rPr>
+        <w:t>The simplest action selection rule is to select one of the actions with the highest estimated value, that is, one of the greedy actions.</w:t>
+      </w:r>
+      <w:r>
+        <w:rPr>
+          <w:rFonts w:eastAsiaTheme="minorEastAsia"/>
+          <w:sz w:val="22"/>
+          <w:szCs w:val="22"/>
+        </w:rPr>
+        <w:t xml:space="preserve"> If there is more than one greedy action, then a selection is made among them in some arbitrary way, perhaps randomly. We write this greedy action selection method as:</w:t>
+      </w:r>
+    </w:p>
+    <w:p>
+      <w:pPr>
+        <w:rPr>
+          <w:rFonts w:eastAsiaTheme="minorEastAsia"/>
+          <w:sz w:val="22"/>
+          <w:szCs w:val="22"/>
+        </w:rPr>
+      </w:pPr>
+    </w:p>
+    <w:p>
+      <w:pPr>
+        <w:rPr>
+          <w:rFonts w:eastAsiaTheme="minorEastAsia"/>
+          <w:sz w:val="22"/>
+          <w:szCs w:val="22"/>
+        </w:rPr>
+      </w:pPr>
+      <m:oMath>
+        <m:sSub>
+          <m:sSubPr>
+            <m:ctrlPr>
+              <w:rPr>
+                <w:rFonts w:ascii="Cambria Math" w:eastAsiaTheme="minorEastAsia" w:hAnsi="Cambria Math" w:cstheme="majorHAnsi"/>
+                <w:i/>
+                <w:sz w:val="22"/>
+                <w:szCs w:val="22"/>
+              </w:rPr>
+            </m:ctrlPr>
+          </m:sSubPr>
+          <m:e>
+            <m:r>
+              <w:rPr>
+                <w:rFonts w:ascii="Cambria Math" w:eastAsiaTheme="minorEastAsia" w:hAnsi="Cambria Math" w:cstheme="majorHAnsi"/>
+                <w:sz w:val="22"/>
+                <w:szCs w:val="22"/>
+              </w:rPr>
+              <m:t>A</m:t>
+            </m:r>
+          </m:e>
+          <m:sub>
+            <m:r>
+              <w:rPr>
+                <w:rFonts w:ascii="Cambria Math" w:eastAsiaTheme="minorEastAsia" w:hAnsi="Cambria Math" w:cstheme="majorHAnsi"/>
+                <w:sz w:val="22"/>
+                <w:szCs w:val="22"/>
+              </w:rPr>
+              <m:t>t</m:t>
+            </m:r>
+          </m:sub>
+        </m:sSub>
+        <m:r>
+          <w:rPr>
+            <w:rFonts w:ascii="Cambria Math" w:eastAsiaTheme="minorEastAsia" w:hAnsi="Cambria Math" w:cstheme="majorHAnsi"/>
+            <w:sz w:val="22"/>
+            <w:szCs w:val="22"/>
+          </w:rPr>
+          <m:t>≜</m:t>
+        </m:r>
+        <m:func>
+          <m:funcPr>
+            <m:ctrlPr>
+              <w:rPr>
+                <w:rFonts w:ascii="Cambria Math" w:eastAsiaTheme="minorEastAsia" w:hAnsi="Cambria Math" w:cstheme="majorHAnsi"/>
+                <w:i/>
+                <w:sz w:val="22"/>
+                <w:szCs w:val="22"/>
+              </w:rPr>
+            </m:ctrlPr>
+          </m:funcPr>
+          <m:fName>
+            <m:limLow>
+              <m:limLowPr>
+                <m:ctrlPr>
+                  <w:rPr>
+                    <w:rFonts w:ascii="Cambria Math" w:eastAsiaTheme="minorEastAsia" w:hAnsi="Cambria Math" w:cstheme="majorHAnsi"/>
+                    <w:i/>
+                    <w:sz w:val="22"/>
+                    <w:szCs w:val="22"/>
+                  </w:rPr>
+                </m:ctrlPr>
+              </m:limLowPr>
+              <m:e>
+                <m:r>
+                  <m:rPr>
+                    <m:sty m:val="p"/>
+                  </m:rPr>
+                  <w:rPr>
+                    <w:rFonts w:ascii="Cambria Math" w:hAnsi="Cambria Math" w:cstheme="majorHAnsi"/>
+                    <w:sz w:val="22"/>
+                    <w:szCs w:val="22"/>
+                  </w:rPr>
+                  <m:t>arg</m:t>
+                </m:r>
+                <m:r>
+                  <m:rPr>
+                    <m:sty m:val="p"/>
+                  </m:rPr>
+                  <w:rPr>
+                    <w:rFonts w:ascii="Cambria Math" w:hAnsi="Cambria Math" w:cstheme="majorHAnsi"/>
+                    <w:sz w:val="22"/>
+                    <w:szCs w:val="22"/>
+                  </w:rPr>
+                  <m:t>max</m:t>
+                </m:r>
+              </m:e>
+              <m:lim>
+                <m:r>
+                  <w:rPr>
+                    <w:rFonts w:ascii="Cambria Math" w:eastAsiaTheme="minorEastAsia" w:hAnsi="Cambria Math" w:cstheme="majorHAnsi"/>
+                    <w:sz w:val="22"/>
+                    <w:szCs w:val="22"/>
+                  </w:rPr>
+                  <m:t>a</m:t>
+                </m:r>
+              </m:lim>
+            </m:limLow>
+          </m:fName>
+          <m:e>
+            <m:sSub>
+              <m:sSubPr>
+                <m:ctrlPr>
+                  <w:rPr>
+                    <w:rFonts w:ascii="Cambria Math" w:eastAsiaTheme="minorEastAsia" w:hAnsi="Cambria Math" w:cstheme="majorHAnsi"/>
+                    <w:i/>
+                    <w:sz w:val="22"/>
+                    <w:szCs w:val="22"/>
+                  </w:rPr>
+                </m:ctrlPr>
+              </m:sSubPr>
+              <m:e>
+                <m:r>
+                  <w:rPr>
+                    <w:rFonts w:ascii="Cambria Math" w:eastAsiaTheme="minorEastAsia" w:hAnsi="Cambria Math" w:cstheme="majorHAnsi"/>
+                    <w:sz w:val="22"/>
+                    <w:szCs w:val="22"/>
+                  </w:rPr>
+                  <m:t>Q</m:t>
+                </m:r>
+              </m:e>
+              <m:sub>
+                <m:r>
+                  <w:rPr>
+                    <w:rFonts w:ascii="Cambria Math" w:eastAsiaTheme="minorEastAsia" w:hAnsi="Cambria Math" w:cstheme="majorHAnsi"/>
+                    <w:sz w:val="22"/>
+                    <w:szCs w:val="22"/>
+                  </w:rPr>
+                  <m:t>t</m:t>
+                </m:r>
+              </m:sub>
+            </m:sSub>
+            <m:d>
+              <m:dPr>
+                <m:ctrlPr>
+                  <w:rPr>
+                    <w:rFonts w:ascii="Cambria Math" w:eastAsiaTheme="minorEastAsia" w:hAnsi="Cambria Math" w:cstheme="majorHAnsi"/>
+                    <w:i/>
+                    <w:sz w:val="22"/>
+                    <w:szCs w:val="22"/>
+                  </w:rPr>
+                </m:ctrlPr>
+              </m:dPr>
+              <m:e>
+                <m:r>
+                  <w:rPr>
+                    <w:rFonts w:ascii="Cambria Math" w:eastAsiaTheme="minorEastAsia" w:hAnsi="Cambria Math" w:cstheme="majorHAnsi"/>
+                    <w:sz w:val="22"/>
+                    <w:szCs w:val="22"/>
+                  </w:rPr>
+                  <m:t>a</m:t>
+                </m:r>
+              </m:e>
+            </m:d>
+          </m:e>
+        </m:func>
+      </m:oMath>
+      <w:r>
+        <w:rPr>
+          <w:rFonts w:eastAsiaTheme="minorEastAsia"/>
+          <w:sz w:val="22"/>
+          <w:szCs w:val="22"/>
+        </w:rPr>
+        <w:t xml:space="preserve">      (3)</w:t>
+      </w:r>
+    </w:p>
+    <w:p>
+      <w:pPr>
+        <w:rPr>
+          <w:rFonts w:eastAsiaTheme="minorEastAsia"/>
+          <w:sz w:val="22"/>
+          <w:szCs w:val="22"/>
+        </w:rPr>
+      </w:pPr>
+    </w:p>
+    <w:p>
+      <w:pPr>
+        <w:rPr>
+          <w:rFonts w:eastAsiaTheme="minorEastAsia"/>
+          <w:sz w:val="22"/>
+          <w:szCs w:val="22"/>
+        </w:rPr>
+      </w:pPr>
+      <w:r>
+        <w:rPr>
+          <w:rFonts w:eastAsiaTheme="minorEastAsia"/>
+          <w:sz w:val="22"/>
+          <w:szCs w:val="22"/>
+        </w:rPr>
+        <w:t xml:space="preserve">Where </w:t>
+      </w:r>
+      <m:oMath>
+        <m:sSub>
+          <m:sSubPr>
+            <m:ctrlPr>
+              <w:rPr>
+                <w:rFonts w:ascii="Cambria Math" w:eastAsiaTheme="minorEastAsia" w:hAnsi="Cambria Math"/>
+                <w:i/>
+                <w:sz w:val="22"/>
+                <w:szCs w:val="22"/>
+              </w:rPr>
+            </m:ctrlPr>
+          </m:sSubPr>
+          <m:e>
+            <m:r>
+              <m:rPr>
+                <m:sty m:val="p"/>
+              </m:rPr>
+              <w:rPr>
+                <w:rFonts w:ascii="Cambria Math" w:eastAsiaTheme="minorEastAsia" w:hAnsi="Cambria Math"/>
+                <w:sz w:val="22"/>
+                <w:szCs w:val="22"/>
+              </w:rPr>
+              <m:t>argmax</m:t>
+            </m:r>
+          </m:e>
+          <m:sub>
+            <m:r>
+              <w:rPr>
+                <w:rFonts w:ascii="Cambria Math" w:eastAsiaTheme="minorEastAsia" w:hAnsi="Cambria Math"/>
+                <w:sz w:val="22"/>
+                <w:szCs w:val="22"/>
+              </w:rPr>
+              <m:t>a</m:t>
+            </m:r>
+          </m:sub>
+        </m:sSub>
+      </m:oMath>
+      <w:r>
+        <w:rPr>
+          <w:rFonts w:eastAsiaTheme="minorEastAsia"/>
+          <w:sz w:val="22"/>
+          <w:szCs w:val="22"/>
+        </w:rPr>
+        <w:t xml:space="preserve"> denotes the action </w:t>
+      </w:r>
+      <m:oMath>
+        <m:r>
+          <w:rPr>
+            <w:rFonts w:ascii="Cambria Math" w:eastAsiaTheme="minorEastAsia" w:hAnsi="Cambria Math"/>
+            <w:sz w:val="22"/>
+            <w:szCs w:val="22"/>
+          </w:rPr>
+          <m:t>a</m:t>
+        </m:r>
+      </m:oMath>
+      <w:r>
+        <w:rPr>
+          <w:rFonts w:eastAsiaTheme="minorEastAsia"/>
+          <w:sz w:val="22"/>
+          <w:szCs w:val="22"/>
+        </w:rPr>
+        <w:t xml:space="preserve"> for which the expression that follows is maximized</w:t>
+      </w:r>
+      <w:r>
+        <w:rPr>
+          <w:rFonts w:eastAsiaTheme="minorEastAsia"/>
+          <w:sz w:val="22"/>
+          <w:szCs w:val="22"/>
+        </w:rPr>
+        <w:t xml:space="preserve"> (with ties broken arbitrarily).</w:t>
+      </w:r>
+      <w:r>
+        <w:rPr>
+          <w:rFonts w:eastAsiaTheme="minorEastAsia"/>
+          <w:sz w:val="22"/>
+          <w:szCs w:val="22"/>
+        </w:rPr>
+        <w:t xml:space="preserve"> Greedy action selection always exploits current knowledge to maximize immediate reward; it spends no time at all sampling apparently inferior actions to see if they might really be better. A simple alternative is to behave greedily most of the time, but </w:t>
+      </w:r>
+      <w:proofErr w:type="gramStart"/>
+      <w:r>
+        <w:rPr>
+          <w:rFonts w:eastAsiaTheme="minorEastAsia"/>
+          <w:sz w:val="22"/>
+          <w:szCs w:val="22"/>
+        </w:rPr>
+        <w:t>every once in a while</w:t>
+      </w:r>
+      <w:proofErr w:type="gramEnd"/>
+      <w:r>
+        <w:rPr>
+          <w:rFonts w:eastAsiaTheme="minorEastAsia"/>
+          <w:sz w:val="22"/>
+          <w:szCs w:val="22"/>
+        </w:rPr>
+        <w:t xml:space="preserve">, say with small probability </w:t>
+      </w:r>
+      <m:oMath>
+        <m:r>
+          <w:rPr>
+            <w:rFonts w:ascii="Cambria Math" w:eastAsiaTheme="minorEastAsia" w:hAnsi="Cambria Math"/>
+            <w:sz w:val="22"/>
+            <w:szCs w:val="22"/>
+          </w:rPr>
+          <m:t>ε</m:t>
+        </m:r>
+      </m:oMath>
+      <w:r>
+        <w:rPr>
+          <w:rFonts w:eastAsiaTheme="minorEastAsia"/>
+          <w:sz w:val="22"/>
+          <w:szCs w:val="22"/>
+        </w:rPr>
+        <w:t xml:space="preserve">, instead select randomly from among all actions with equal probability, independently of the action-value estimates. </w:t>
+      </w:r>
+      <w:r>
+        <w:rPr>
+          <w:rFonts w:eastAsiaTheme="minorEastAsia"/>
+          <w:sz w:val="22"/>
+          <w:szCs w:val="22"/>
+        </w:rPr>
+        <w:t xml:space="preserve">We call methods using this near-greedy selection rule </w:t>
+      </w:r>
+      <m:oMath>
+        <m:r>
+          <m:rPr>
+            <m:sty m:val="bi"/>
+          </m:rPr>
+          <w:rPr>
+            <w:rFonts w:ascii="Cambria Math" w:eastAsiaTheme="minorEastAsia" w:hAnsi="Cambria Math"/>
+            <w:color w:val="C45911" w:themeColor="accent2" w:themeShade="BF"/>
+            <w:sz w:val="22"/>
+            <w:szCs w:val="22"/>
+          </w:rPr>
+          <m:t>ε</m:t>
+        </m:r>
+      </m:oMath>
+      <w:r>
+        <w:rPr>
+          <w:rFonts w:eastAsiaTheme="minorEastAsia"/>
+          <w:b/>
+          <w:bCs/>
+          <w:color w:val="C45911" w:themeColor="accent2" w:themeShade="BF"/>
+          <w:sz w:val="22"/>
+          <w:szCs w:val="22"/>
+        </w:rPr>
+        <w:t>-gree</w:t>
+      </w:r>
+      <w:proofErr w:type="spellStart"/>
+      <w:r>
+        <w:rPr>
+          <w:rFonts w:eastAsiaTheme="minorEastAsia"/>
+          <w:b/>
+          <w:bCs/>
+          <w:color w:val="C45911" w:themeColor="accent2" w:themeShade="BF"/>
+          <w:sz w:val="22"/>
+          <w:szCs w:val="22"/>
+        </w:rPr>
+        <w:t>dy</w:t>
+      </w:r>
+      <w:proofErr w:type="spellEnd"/>
+      <w:r>
+        <w:rPr>
+          <w:rFonts w:eastAsiaTheme="minorEastAsia"/>
+          <w:b/>
+          <w:bCs/>
+          <w:color w:val="C45911" w:themeColor="accent2" w:themeShade="BF"/>
+          <w:sz w:val="22"/>
+          <w:szCs w:val="22"/>
+        </w:rPr>
+        <w:t xml:space="preserve"> methods</w:t>
+      </w:r>
+      <w:r>
+        <w:rPr>
+          <w:rFonts w:eastAsiaTheme="minorEastAsia"/>
+          <w:sz w:val="22"/>
+          <w:szCs w:val="22"/>
+        </w:rPr>
+        <w:t>.</w:t>
+      </w:r>
+    </w:p>
+    <w:p>
+      <w:pPr>
+        <w:rPr>
+          <w:rFonts w:eastAsiaTheme="minorEastAsia"/>
+          <w:sz w:val="22"/>
+          <w:szCs w:val="22"/>
+        </w:rPr>
+      </w:pPr>
+      <w:r>
+        <w:rPr>
+          <w:rFonts w:eastAsiaTheme="minorEastAsia"/>
+          <w:sz w:val="22"/>
+          <w:szCs w:val="22"/>
+        </w:rPr>
+        <w:lastRenderedPageBreak/>
+        <w:t xml:space="preserve">An advantage of these methods is that, in the limit as the number of steps increases, every action will be sampled an infinite number of times, thus ensuring that all the </w:t>
+      </w:r>
+      <m:oMath>
+        <m:sSub>
+          <m:sSubPr>
+            <m:ctrlPr>
+              <w:rPr>
+                <w:rFonts w:ascii="Cambria Math" w:eastAsiaTheme="minorEastAsia" w:hAnsi="Cambria Math"/>
+                <w:i/>
+                <w:sz w:val="22"/>
+                <w:szCs w:val="22"/>
+              </w:rPr>
+            </m:ctrlPr>
+          </m:sSubPr>
+          <m:e>
+            <m:r>
+              <w:rPr>
+                <w:rFonts w:ascii="Cambria Math" w:eastAsiaTheme="minorEastAsia" w:hAnsi="Cambria Math"/>
+                <w:sz w:val="22"/>
+                <w:szCs w:val="22"/>
+              </w:rPr>
+              <m:t>Q</m:t>
+            </m:r>
+          </m:e>
+          <m:sub>
+            <m:r>
+              <w:rPr>
+                <w:rFonts w:ascii="Cambria Math" w:eastAsiaTheme="minorEastAsia" w:hAnsi="Cambria Math"/>
+                <w:sz w:val="22"/>
+                <w:szCs w:val="22"/>
+              </w:rPr>
+              <m:t>t</m:t>
+            </m:r>
+          </m:sub>
+        </m:sSub>
+        <m:d>
+          <m:dPr>
+            <m:ctrlPr>
+              <w:rPr>
+                <w:rFonts w:ascii="Cambria Math" w:eastAsiaTheme="minorEastAsia" w:hAnsi="Cambria Math"/>
+                <w:i/>
+                <w:sz w:val="22"/>
+                <w:szCs w:val="22"/>
+              </w:rPr>
+            </m:ctrlPr>
+          </m:dPr>
+          <m:e>
+            <m:r>
+              <w:rPr>
+                <w:rFonts w:ascii="Cambria Math" w:eastAsiaTheme="minorEastAsia" w:hAnsi="Cambria Math"/>
+                <w:sz w:val="22"/>
+                <w:szCs w:val="22"/>
+              </w:rPr>
+              <m:t>a</m:t>
+            </m:r>
+          </m:e>
+        </m:d>
+      </m:oMath>
+      <w:r>
+        <w:rPr>
+          <w:rFonts w:eastAsiaTheme="minorEastAsia"/>
+          <w:sz w:val="22"/>
+          <w:szCs w:val="22"/>
+        </w:rPr>
+        <w:t xml:space="preserve"> converge to their respective </w:t>
+      </w:r>
+      <m:oMath>
+        <m:sSub>
+          <m:sSubPr>
+            <m:ctrlPr>
+              <w:rPr>
+                <w:rFonts w:ascii="Cambria Math" w:eastAsiaTheme="minorEastAsia" w:hAnsi="Cambria Math"/>
+                <w:i/>
+                <w:sz w:val="22"/>
+                <w:szCs w:val="22"/>
+              </w:rPr>
+            </m:ctrlPr>
+          </m:sSubPr>
+          <m:e>
+            <m:r>
+              <w:rPr>
+                <w:rFonts w:ascii="Cambria Math" w:eastAsiaTheme="minorEastAsia" w:hAnsi="Cambria Math"/>
+                <w:sz w:val="22"/>
+                <w:szCs w:val="22"/>
+              </w:rPr>
+              <m:t>q</m:t>
+            </m:r>
+          </m:e>
+          <m:sub>
+            <m:r>
+              <w:rPr>
+                <w:rFonts w:ascii="Cambria Math" w:eastAsiaTheme="minorEastAsia" w:hAnsi="Cambria Math"/>
+                <w:sz w:val="22"/>
+                <w:szCs w:val="22"/>
+              </w:rPr>
+              <m:t>*</m:t>
+            </m:r>
+          </m:sub>
+        </m:sSub>
+        <m:d>
+          <m:dPr>
+            <m:ctrlPr>
+              <w:rPr>
+                <w:rFonts w:ascii="Cambria Math" w:eastAsiaTheme="minorEastAsia" w:hAnsi="Cambria Math"/>
+                <w:i/>
+                <w:sz w:val="22"/>
+                <w:szCs w:val="22"/>
+              </w:rPr>
+            </m:ctrlPr>
+          </m:dPr>
+          <m:e>
+            <m:r>
+              <w:rPr>
+                <w:rFonts w:ascii="Cambria Math" w:eastAsiaTheme="minorEastAsia" w:hAnsi="Cambria Math"/>
+                <w:sz w:val="22"/>
+                <w:szCs w:val="22"/>
+              </w:rPr>
+              <m:t>a</m:t>
+            </m:r>
+          </m:e>
+        </m:d>
+      </m:oMath>
+      <w:r>
+        <w:rPr>
+          <w:rFonts w:eastAsiaTheme="minorEastAsia"/>
+          <w:sz w:val="22"/>
+          <w:szCs w:val="22"/>
+        </w:rPr>
+        <w:t xml:space="preserve">. This of course implies that the probability of selecting the optimal action converges to greater than </w:t>
+      </w:r>
+      <m:oMath>
+        <m:r>
+          <w:rPr>
+            <w:rFonts w:ascii="Cambria Math" w:eastAsiaTheme="minorEastAsia" w:hAnsi="Cambria Math"/>
+            <w:sz w:val="22"/>
+            <w:szCs w:val="22"/>
+          </w:rPr>
+          <m:t>1</m:t>
+        </m:r>
+        <m:r>
+          <w:rPr>
+            <w:rFonts w:ascii="Cambria Math" w:eastAsiaTheme="minorEastAsia" w:hAnsi="Cambria Math"/>
+            <w:sz w:val="22"/>
+            <w:szCs w:val="22"/>
+          </w:rPr>
+          <m:t>-ε</m:t>
+        </m:r>
+      </m:oMath>
+      <w:r>
+        <w:rPr>
+          <w:rFonts w:eastAsiaTheme="minorEastAsia"/>
+          <w:sz w:val="22"/>
+          <w:szCs w:val="22"/>
+        </w:rPr>
+        <w:t>, that is, to near certainty. These are just asymptotic guarantees and say little about the practical effectiveness of the methods.</w:t>
+      </w:r>
+    </w:p>
+    <w:p>
+      <w:pPr>
+        <w:rPr>
+          <w:rFonts w:eastAsiaTheme="minorEastAsia"/>
+          <w:sz w:val="22"/>
+          <w:szCs w:val="22"/>
+        </w:rPr>
+      </w:pPr>
+    </w:p>
+    <w:p>
+      <w:pPr>
+        <w:pStyle w:val="Heading2"/>
+      </w:pPr>
+      <w:r>
+        <w:t>The 10-armed Testbed</w:t>
+      </w:r>
+    </w:p>
+    <w:p>
+      <w:pPr>
+        <w:rPr>
+          <w:sz w:val="22"/>
+          <w:szCs w:val="22"/>
+        </w:rPr>
+      </w:pPr>
+    </w:p>
+    <w:p>
+      <w:pPr>
+        <w:rPr>
+          <w:sz w:val="22"/>
+          <w:szCs w:val="22"/>
+        </w:rPr>
+      </w:pPr>
+      <w:r>
+        <w:rPr>
+          <w:sz w:val="22"/>
+          <w:szCs w:val="22"/>
+        </w:rPr>
+        <w:t xml:space="preserve">To roughly assess the relative effectiveness of the greedy and the </w:t>
+      </w:r>
+      <m:oMath>
+        <m:r>
+          <w:rPr>
+            <w:rFonts w:ascii="Cambria Math" w:hAnsi="Cambria Math"/>
+            <w:sz w:val="22"/>
+            <w:szCs w:val="22"/>
+          </w:rPr>
+          <m:t>ε</m:t>
+        </m:r>
+      </m:oMath>
+      <w:r>
+        <w:rPr>
+          <w:rFonts w:eastAsiaTheme="minorEastAsia"/>
+          <w:sz w:val="22"/>
+          <w:szCs w:val="22"/>
+        </w:rPr>
+        <w:t xml:space="preserve">-greedy action-value methods, we compare them numerically on a suite of test problems. </w:t>
+      </w:r>
+      <w:r>
+        <w:rPr>
+          <w:rFonts w:eastAsiaTheme="minorEastAsia"/>
+          <w:sz w:val="22"/>
+          <w:szCs w:val="22"/>
+        </w:rPr>
+        <w:t xml:space="preserve">This is a set of 2000 randomly generated k-armed bandit problems with </w:t>
+      </w:r>
+      <m:oMath>
+        <m:r>
+          <w:rPr>
+            <w:rFonts w:ascii="Cambria Math" w:eastAsiaTheme="minorEastAsia" w:hAnsi="Cambria Math"/>
+            <w:sz w:val="22"/>
+            <w:szCs w:val="22"/>
+          </w:rPr>
+          <m:t>k=10</m:t>
+        </m:r>
+      </m:oMath>
+      <w:r>
+        <w:rPr>
+          <w:rFonts w:eastAsiaTheme="minorEastAsia"/>
+          <w:sz w:val="22"/>
+          <w:szCs w:val="22"/>
+        </w:rPr>
+        <w:t>.</w:t>
+      </w:r>
+      <w:r>
+        <w:rPr>
+          <w:rFonts w:eastAsiaTheme="minorEastAsia"/>
+          <w:sz w:val="22"/>
+          <w:szCs w:val="22"/>
+        </w:rPr>
+        <w:t xml:space="preserve"> For each bandit problem such the one shown on the Figure below, the action values, </w:t>
+      </w:r>
+      <m:oMath>
+        <m:sSub>
+          <m:sSubPr>
+            <m:ctrlPr>
+              <w:rPr>
+                <w:rFonts w:ascii="Cambria Math" w:eastAsiaTheme="minorEastAsia" w:hAnsi="Cambria Math"/>
+                <w:i/>
+                <w:sz w:val="22"/>
+                <w:szCs w:val="22"/>
+              </w:rPr>
+            </m:ctrlPr>
+          </m:sSubPr>
+          <m:e>
+            <m:r>
+              <w:rPr>
+                <w:rFonts w:ascii="Cambria Math" w:eastAsiaTheme="minorEastAsia" w:hAnsi="Cambria Math"/>
+                <w:sz w:val="22"/>
+                <w:szCs w:val="22"/>
+              </w:rPr>
+              <m:t>q</m:t>
+            </m:r>
+          </m:e>
+          <m:sub>
+            <m:r>
+              <w:rPr>
+                <w:rFonts w:ascii="Cambria Math" w:eastAsiaTheme="minorEastAsia" w:hAnsi="Cambria Math"/>
+                <w:sz w:val="22"/>
+                <w:szCs w:val="22"/>
+              </w:rPr>
+              <m:t>*</m:t>
+            </m:r>
+          </m:sub>
+        </m:sSub>
+        <m:d>
+          <m:dPr>
+            <m:ctrlPr>
+              <w:rPr>
+                <w:rFonts w:ascii="Cambria Math" w:eastAsiaTheme="minorEastAsia" w:hAnsi="Cambria Math"/>
+                <w:i/>
+                <w:sz w:val="22"/>
+                <w:szCs w:val="22"/>
+              </w:rPr>
+            </m:ctrlPr>
+          </m:dPr>
+          <m:e>
+            <m:r>
+              <w:rPr>
+                <w:rFonts w:ascii="Cambria Math" w:eastAsiaTheme="minorEastAsia" w:hAnsi="Cambria Math"/>
+                <w:sz w:val="22"/>
+                <w:szCs w:val="22"/>
+              </w:rPr>
+              <m:t>a</m:t>
+            </m:r>
+          </m:e>
+        </m:d>
+        <m:r>
+          <w:rPr>
+            <w:rFonts w:ascii="Cambria Math" w:eastAsiaTheme="minorEastAsia" w:hAnsi="Cambria Math"/>
+            <w:sz w:val="22"/>
+            <w:szCs w:val="22"/>
+          </w:rPr>
+          <m:t>, a=1,…,10</m:t>
+        </m:r>
+      </m:oMath>
+      <w:r>
+        <w:rPr>
+          <w:rFonts w:eastAsiaTheme="minorEastAsia"/>
+          <w:sz w:val="22"/>
+          <w:szCs w:val="22"/>
+        </w:rPr>
+        <w:t xml:space="preserve"> were selected according to a normal (Gaussian) distribution with mean 9 and variance 1.</w:t>
+      </w:r>
+    </w:p>
+    <w:p>
+      <w:pPr>
+        <w:rPr>
+          <w:rFonts w:eastAsiaTheme="minorEastAsia"/>
+          <w:sz w:val="22"/>
+          <w:szCs w:val="22"/>
+        </w:rPr>
+      </w:pPr>
+    </w:p>
+    <w:p>
+      <w:pPr>
+        <w:rPr>
+          <w:rFonts w:eastAsiaTheme="minorEastAsia"/>
+          <w:sz w:val="22"/>
+          <w:szCs w:val="22"/>
+        </w:rPr>
+      </w:pPr>
+      <w:r>
+        <w:rPr>
+          <w:rFonts w:eastAsiaTheme="minorEastAsia"/>
+          <w:noProof/>
+          <w:sz w:val="22"/>
+          <w:szCs w:val="22"/>
+        </w:rPr>
+        <w:drawing>
+          <wp:inline distT="0" distB="0" distL="0" distR="0" wp14:anchorId="7CB20578" wp14:editId="2FB3A5EE">
+            <wp:extent cx="5062892" cy="3529420"/>
+            <wp:effectExtent l="0" t="0" r="4445" b="1270"/>
+            <wp:docPr id="1" name="Picture 1" descr="A graph of a function&#10;&#10;Description automatically generated"/>
+            <wp:cNvGraphicFramePr>
+              <a:graphicFrameLocks xmlns:a="http://schemas.openxmlformats.org/drawingml/2006/main" noChangeAspect="1"/>
+            </wp:cNvGraphicFramePr>
+            <a:graphic xmlns:a="http://schemas.openxmlformats.org/drawingml/2006/main">
+              <a:graphicData uri="http://schemas.openxmlformats.org/drawingml/2006/picture">
+                <pic:pic xmlns:pic="http://schemas.openxmlformats.org/drawingml/2006/picture">
+                  <pic:nvPicPr>
+                    <pic:cNvPr id="1" name="Picture 1" descr="A graph of a function&#10;&#10;Description automatically generated"/>
+                    <pic:cNvPicPr/>
+                  </pic:nvPicPr>
+                  <pic:blipFill>
+                    <a:blip r:embed="rId4" cstate="print">
+                      <a:extLst>
+                        <a:ext uri="{28A0092B-C50C-407E-A947-70E740481C1C}">
+                          <a14:useLocalDpi xmlns:a14="http://schemas.microsoft.com/office/drawing/2010/main" val="0"/>
+                        </a:ext>
+                      </a:extLst>
+                    </a:blip>
+                    <a:stretch>
+                      <a:fillRect/>
+                    </a:stretch>
+                  </pic:blipFill>
+                  <pic:spPr>
+                    <a:xfrm>
+                      <a:off x="0" y="0"/>
+                      <a:ext cx="5143622" cy="3585698"/>
+                    </a:xfrm>
+                    <a:prstGeom prst="rect">
+                      <a:avLst/>
+                    </a:prstGeom>
+                  </pic:spPr>
+                </pic:pic>
+              </a:graphicData>
+            </a:graphic>
+          </wp:inline>
+        </w:drawing>
+      </w:r>
+    </w:p>
+    <w:p>
+      <w:pPr>
+        <w:rPr>
+          <w:rFonts w:eastAsiaTheme="minorEastAsia"/>
+          <w:sz w:val="22"/>
+          <w:szCs w:val="22"/>
+        </w:rPr>
+      </w:pPr>
+      <w:r>
+        <w:rPr>
+          <w:rFonts w:eastAsiaTheme="minorEastAsia"/>
+          <w:sz w:val="22"/>
+          <w:szCs w:val="22"/>
+        </w:rPr>
+        <w:t xml:space="preserve"> </w:t>
+      </w:r>
+      <w:r>
+        <w:rPr>
+          <w:rFonts w:eastAsiaTheme="minorEastAsia"/>
+          <w:sz w:val="22"/>
+          <w:szCs w:val="22"/>
+        </w:rPr>
+        <w:t xml:space="preserve"> </w:t>
+      </w:r>
+    </w:p>
+    <w:p>
+      <w:pPr>
+        <w:rPr>
+          <w:rFonts w:eastAsiaTheme="minorEastAsia"/>
+          <w:sz w:val="22"/>
+          <w:szCs w:val="22"/>
+        </w:rPr>
+      </w:pPr>
+      <w:r>
+        <w:rPr>
+          <w:rFonts w:eastAsiaTheme="minorEastAsia"/>
+          <w:sz w:val="22"/>
+          <w:szCs w:val="22"/>
+        </w:rPr>
+        <w:t>Figure: An example bandit problem from the 10-armed testbed.</w:t>
+      </w:r>
+      <w:r>
+        <w:rPr>
+          <w:rFonts w:eastAsiaTheme="minorEastAsia"/>
+          <w:sz w:val="22"/>
+          <w:szCs w:val="22"/>
+        </w:rPr>
+        <w:t xml:space="preserve"> The true value </w:t>
+      </w:r>
+      <m:oMath>
+        <m:sSub>
+          <m:sSubPr>
+            <m:ctrlPr>
+              <w:rPr>
+                <w:rFonts w:ascii="Cambria Math" w:eastAsiaTheme="minorEastAsia" w:hAnsi="Cambria Math"/>
+                <w:i/>
+                <w:sz w:val="22"/>
+                <w:szCs w:val="22"/>
+              </w:rPr>
+            </m:ctrlPr>
+          </m:sSubPr>
+          <m:e>
+            <m:r>
+              <w:rPr>
+                <w:rFonts w:ascii="Cambria Math" w:eastAsiaTheme="minorEastAsia" w:hAnsi="Cambria Math"/>
+                <w:sz w:val="22"/>
+                <w:szCs w:val="22"/>
+              </w:rPr>
+              <m:t>q</m:t>
+            </m:r>
+          </m:e>
+          <m:sub>
+            <m:r>
+              <w:rPr>
+                <w:rFonts w:ascii="Cambria Math" w:eastAsiaTheme="minorEastAsia" w:hAnsi="Cambria Math"/>
+                <w:sz w:val="22"/>
+                <w:szCs w:val="22"/>
+              </w:rPr>
+              <m:t>*</m:t>
+            </m:r>
+          </m:sub>
+        </m:sSub>
+        <m:d>
+          <m:dPr>
+            <m:ctrlPr>
+              <w:rPr>
+                <w:rFonts w:ascii="Cambria Math" w:eastAsiaTheme="minorEastAsia" w:hAnsi="Cambria Math"/>
+                <w:i/>
+                <w:sz w:val="22"/>
+                <w:szCs w:val="22"/>
+              </w:rPr>
+            </m:ctrlPr>
+          </m:dPr>
+          <m:e>
+            <m:r>
+              <w:rPr>
+                <w:rFonts w:ascii="Cambria Math" w:eastAsiaTheme="minorEastAsia" w:hAnsi="Cambria Math"/>
+                <w:sz w:val="22"/>
+                <w:szCs w:val="22"/>
+              </w:rPr>
+              <m:t>a</m:t>
+            </m:r>
+          </m:e>
+        </m:d>
+      </m:oMath>
+      <w:r>
+        <w:rPr>
+          <w:rFonts w:eastAsiaTheme="minorEastAsia"/>
+          <w:sz w:val="22"/>
+          <w:szCs w:val="22"/>
+        </w:rPr>
+        <w:t xml:space="preserve"> of each of the ten actions was selected according to a normal distribution with mean zero and unit variance, and then the actual rewards were selected according to a mean </w:t>
+      </w:r>
+      <m:oMath>
+        <m:sSub>
+          <m:sSubPr>
+            <m:ctrlPr>
+              <w:rPr>
+                <w:rFonts w:ascii="Cambria Math" w:eastAsiaTheme="minorEastAsia" w:hAnsi="Cambria Math"/>
+                <w:i/>
+                <w:sz w:val="22"/>
+                <w:szCs w:val="22"/>
+              </w:rPr>
+            </m:ctrlPr>
+          </m:sSubPr>
+          <m:e>
+            <m:r>
+              <w:rPr>
+                <w:rFonts w:ascii="Cambria Math" w:eastAsiaTheme="minorEastAsia" w:hAnsi="Cambria Math"/>
+                <w:sz w:val="22"/>
+                <w:szCs w:val="22"/>
+              </w:rPr>
+              <m:t>q</m:t>
+            </m:r>
+          </m:e>
+          <m:sub>
+            <m:r>
+              <w:rPr>
+                <w:rFonts w:ascii="Cambria Math" w:eastAsiaTheme="minorEastAsia" w:hAnsi="Cambria Math"/>
+                <w:sz w:val="22"/>
+                <w:szCs w:val="22"/>
+              </w:rPr>
+              <m:t>*</m:t>
+            </m:r>
+          </m:sub>
+        </m:sSub>
+        <m:d>
+          <m:dPr>
+            <m:ctrlPr>
+              <w:rPr>
+                <w:rFonts w:ascii="Cambria Math" w:eastAsiaTheme="minorEastAsia" w:hAnsi="Cambria Math"/>
+                <w:i/>
+                <w:sz w:val="22"/>
+                <w:szCs w:val="22"/>
+              </w:rPr>
+            </m:ctrlPr>
+          </m:dPr>
+          <m:e>
+            <m:r>
+              <w:rPr>
+                <w:rFonts w:ascii="Cambria Math" w:eastAsiaTheme="minorEastAsia" w:hAnsi="Cambria Math"/>
+                <w:sz w:val="22"/>
+                <w:szCs w:val="22"/>
+              </w:rPr>
+              <m:t>a</m:t>
+            </m:r>
+          </m:e>
+        </m:d>
+      </m:oMath>
+      <w:r>
+        <w:rPr>
+          <w:rFonts w:eastAsiaTheme="minorEastAsia"/>
+          <w:sz w:val="22"/>
+          <w:szCs w:val="22"/>
+        </w:rPr>
+        <w:t>, unit-variance normal distribution, as suggested by these gray distributions.</w:t>
+      </w:r>
     </w:p>
     <w:p>
       <w:pPr>

</xml_diff>